<commit_message>
updated bgm-hrm with dialog box
</commit_message>
<xml_diff>
--- a/Documentations/Eclipse Installation.docx
+++ b/Documentations/Eclipse Installation.docx
@@ -12,13 +12,33 @@
         <w:rPr>
           <w:rFonts w:ascii="Arial" w:hAnsi="Arial" w:cs="Arial"/>
         </w:rPr>
-        <w:t xml:space="preserve">1. Extract downloaded Eclipse into directory of choices </w:t>
+        <w:t>1. Extract downloaded Eclipse into d</w:t>
+      </w:r>
+      <w:bookmarkStart w:id="0" w:name="_GoBack"/>
+      <w:bookmarkEnd w:id="0"/>
+      <w:r>
+        <w:rPr>
+          <w:rFonts w:ascii="Arial" w:hAnsi="Arial" w:cs="Arial"/>
+        </w:rPr>
+        <w:t xml:space="preserve">irectory of choices </w:t>
       </w:r>
       <w:r>
         <w:rPr>
           <w:rFonts w:ascii="Arial" w:hAnsi="Arial" w:cs="Arial"/>
         </w:rPr>
-        <w:t xml:space="preserve">(e.g. "c:\Program Files\Eclipse" on Windows). </w:t>
+        <w:t>(</w:t>
+      </w:r>
+      <w:r>
+        <w:rPr>
+          <w:rFonts w:ascii="Arial" w:hAnsi="Arial" w:cs="Arial"/>
+        </w:rPr>
+        <w:t>e.g. "c:\Program Files\Eclipse" on Windows</w:t>
+      </w:r>
+      <w:r>
+        <w:rPr>
+          <w:rFonts w:ascii="Arial" w:hAnsi="Arial" w:cs="Arial"/>
+        </w:rPr>
+        <w:t xml:space="preserve">). </w:t>
       </w:r>
     </w:p>
     <w:p>
@@ -88,521 +108,6 @@
           <w:rFonts w:ascii="Arial" w:hAnsi="Arial" w:cs="Arial"/>
         </w:rPr>
       </w:pPr>
-      <w:r>
-        <w:rPr>
-          <w:rFonts w:ascii="Arial" w:hAnsi="Arial" w:cs="Arial"/>
-        </w:rPr>
-        <w:br w:type="page"/>
-      </w:r>
-    </w:p>
-    <w:p>
-      <w:pPr>
-        <w:rPr>
-          <w:rFonts w:ascii="Arial" w:hAnsi="Arial" w:cs="Arial"/>
-        </w:rPr>
-      </w:pPr>
-      <w:r>
-        <w:rPr>
-          <w:rFonts w:ascii="Arial" w:hAnsi="Arial" w:cs="Arial"/>
-        </w:rPr>
-        <w:lastRenderedPageBreak/>
-        <w:t xml:space="preserve">2. Import resource from local </w:t>
-      </w:r>
-      <w:proofErr w:type="spellStart"/>
-      <w:r>
-        <w:rPr>
-          <w:rFonts w:ascii="Arial" w:hAnsi="Arial" w:cs="Arial"/>
-        </w:rPr>
-        <w:t>github</w:t>
-      </w:r>
-      <w:proofErr w:type="spellEnd"/>
-      <w:r>
-        <w:rPr>
-          <w:rFonts w:ascii="Arial" w:hAnsi="Arial" w:cs="Arial"/>
-        </w:rPr>
-        <w:t xml:space="preserve"> repository</w:t>
-      </w:r>
-    </w:p>
-    <w:p>
-      <w:pPr>
-        <w:rPr>
-          <w:rFonts w:ascii="Arial" w:hAnsi="Arial" w:cs="Arial"/>
-        </w:rPr>
-      </w:pPr>
-      <w:r>
-        <w:rPr>
-          <w:rFonts w:ascii="Arial" w:hAnsi="Arial" w:cs="Arial"/>
-          <w:noProof/>
-        </w:rPr>
-        <w:drawing>
-          <wp:inline distT="0" distB="0" distL="0" distR="0">
-            <wp:extent cx="5274310" cy="5433060"/>
-            <wp:effectExtent l="0" t="0" r="2540" b="0"/>
-            <wp:docPr id="2" name="Picture 2"/>
-            <wp:cNvGraphicFramePr>
-              <a:graphicFrameLocks xmlns:a="http://schemas.openxmlformats.org/drawingml/2006/main" noChangeAspect="1"/>
-            </wp:cNvGraphicFramePr>
-            <a:graphic xmlns:a="http://schemas.openxmlformats.org/drawingml/2006/main">
-              <a:graphicData uri="http://schemas.openxmlformats.org/drawingml/2006/picture">
-                <pic:pic xmlns:pic="http://schemas.openxmlformats.org/drawingml/2006/picture">
-                  <pic:nvPicPr>
-                    <pic:cNvPr id="2" name="Eclipse2.jpg"/>
-                    <pic:cNvPicPr/>
-                  </pic:nvPicPr>
-                  <pic:blipFill>
-                    <a:blip r:embed="rId5">
-                      <a:extLst>
-                        <a:ext uri="{28A0092B-C50C-407E-A947-70E740481C1C}">
-                          <a14:useLocalDpi xmlns:a14="http://schemas.microsoft.com/office/drawing/2010/main" val="0"/>
-                        </a:ext>
-                      </a:extLst>
-                    </a:blip>
-                    <a:stretch>
-                      <a:fillRect/>
-                    </a:stretch>
-                  </pic:blipFill>
-                  <pic:spPr>
-                    <a:xfrm>
-                      <a:off x="0" y="0"/>
-                      <a:ext cx="5274310" cy="5433060"/>
-                    </a:xfrm>
-                    <a:prstGeom prst="rect">
-                      <a:avLst/>
-                    </a:prstGeom>
-                  </pic:spPr>
-                </pic:pic>
-              </a:graphicData>
-            </a:graphic>
-          </wp:inline>
-        </w:drawing>
-      </w:r>
-    </w:p>
-    <w:p>
-      <w:pPr>
-        <w:rPr>
-          <w:rFonts w:ascii="Arial" w:hAnsi="Arial" w:cs="Arial"/>
-        </w:rPr>
-      </w:pPr>
-      <w:r>
-        <w:rPr>
-          <w:rFonts w:ascii="Arial" w:hAnsi="Arial" w:cs="Arial"/>
-        </w:rPr>
-        <w:br w:type="page"/>
-      </w:r>
-    </w:p>
-    <w:p>
-      <w:pPr>
-        <w:rPr>
-          <w:rFonts w:ascii="Arial" w:hAnsi="Arial" w:cs="Arial"/>
-        </w:rPr>
-      </w:pPr>
-      <w:r>
-        <w:rPr>
-          <w:rFonts w:ascii="Arial" w:hAnsi="Arial" w:cs="Arial"/>
-        </w:rPr>
-        <w:lastRenderedPageBreak/>
-        <w:t>3. Select existing Maven Projects</w:t>
-      </w:r>
-    </w:p>
-    <w:p>
-      <w:pPr>
-        <w:rPr>
-          <w:rFonts w:ascii="Arial" w:hAnsi="Arial" w:cs="Arial"/>
-        </w:rPr>
-      </w:pPr>
-      <w:r>
-        <w:rPr>
-          <w:rFonts w:ascii="Arial" w:hAnsi="Arial" w:cs="Arial"/>
-          <w:noProof/>
-        </w:rPr>
-        <w:drawing>
-          <wp:inline distT="0" distB="0" distL="0" distR="0">
-            <wp:extent cx="5000625" cy="5257800"/>
-            <wp:effectExtent l="0" t="0" r="9525" b="0"/>
-            <wp:docPr id="3" name="Picture 3"/>
-            <wp:cNvGraphicFramePr>
-              <a:graphicFrameLocks xmlns:a="http://schemas.openxmlformats.org/drawingml/2006/main" noChangeAspect="1"/>
-            </wp:cNvGraphicFramePr>
-            <a:graphic xmlns:a="http://schemas.openxmlformats.org/drawingml/2006/main">
-              <a:graphicData uri="http://schemas.openxmlformats.org/drawingml/2006/picture">
-                <pic:pic xmlns:pic="http://schemas.openxmlformats.org/drawingml/2006/picture">
-                  <pic:nvPicPr>
-                    <pic:cNvPr id="3" name="Eclipse3.jpg"/>
-                    <pic:cNvPicPr/>
-                  </pic:nvPicPr>
-                  <pic:blipFill>
-                    <a:blip r:embed="rId6">
-                      <a:extLst>
-                        <a:ext uri="{28A0092B-C50C-407E-A947-70E740481C1C}">
-                          <a14:useLocalDpi xmlns:a14="http://schemas.microsoft.com/office/drawing/2010/main" val="0"/>
-                        </a:ext>
-                      </a:extLst>
-                    </a:blip>
-                    <a:stretch>
-                      <a:fillRect/>
-                    </a:stretch>
-                  </pic:blipFill>
-                  <pic:spPr>
-                    <a:xfrm>
-                      <a:off x="0" y="0"/>
-                      <a:ext cx="5000625" cy="5257800"/>
-                    </a:xfrm>
-                    <a:prstGeom prst="rect">
-                      <a:avLst/>
-                    </a:prstGeom>
-                  </pic:spPr>
-                </pic:pic>
-              </a:graphicData>
-            </a:graphic>
-          </wp:inline>
-        </w:drawing>
-      </w:r>
-    </w:p>
-    <w:p>
-      <w:pPr>
-        <w:rPr>
-          <w:rFonts w:ascii="Arial" w:hAnsi="Arial" w:cs="Arial"/>
-        </w:rPr>
-      </w:pPr>
-      <w:r>
-        <w:rPr>
-          <w:rFonts w:ascii="Arial" w:hAnsi="Arial" w:cs="Arial"/>
-        </w:rPr>
-        <w:br w:type="page"/>
-      </w:r>
-    </w:p>
-    <w:p>
-      <w:pPr>
-        <w:rPr>
-          <w:rFonts w:ascii="Arial" w:hAnsi="Arial" w:cs="Arial"/>
-        </w:rPr>
-      </w:pPr>
-      <w:r>
-        <w:rPr>
-          <w:rFonts w:ascii="Arial" w:hAnsi="Arial" w:cs="Arial"/>
-        </w:rPr>
-        <w:lastRenderedPageBreak/>
-        <w:t>4. Browse for local repository directory.</w:t>
-      </w:r>
-    </w:p>
-    <w:p>
-      <w:pPr>
-        <w:rPr>
-          <w:rFonts w:ascii="Arial" w:hAnsi="Arial" w:cs="Arial"/>
-        </w:rPr>
-      </w:pPr>
-      <w:r>
-        <w:rPr>
-          <w:rFonts w:ascii="Arial" w:hAnsi="Arial" w:cs="Arial"/>
-          <w:noProof/>
-        </w:rPr>
-        <w:drawing>
-          <wp:inline distT="0" distB="0" distL="0" distR="0">
-            <wp:extent cx="5274310" cy="3580765"/>
-            <wp:effectExtent l="0" t="0" r="2540" b="635"/>
-            <wp:docPr id="5" name="Picture 5"/>
-            <wp:cNvGraphicFramePr>
-              <a:graphicFrameLocks xmlns:a="http://schemas.openxmlformats.org/drawingml/2006/main" noChangeAspect="1"/>
-            </wp:cNvGraphicFramePr>
-            <a:graphic xmlns:a="http://schemas.openxmlformats.org/drawingml/2006/main">
-              <a:graphicData uri="http://schemas.openxmlformats.org/drawingml/2006/picture">
-                <pic:pic xmlns:pic="http://schemas.openxmlformats.org/drawingml/2006/picture">
-                  <pic:nvPicPr>
-                    <pic:cNvPr id="5" name="Eclipse4.jpg"/>
-                    <pic:cNvPicPr/>
-                  </pic:nvPicPr>
-                  <pic:blipFill>
-                    <a:blip r:embed="rId7">
-                      <a:extLst>
-                        <a:ext uri="{28A0092B-C50C-407E-A947-70E740481C1C}">
-                          <a14:useLocalDpi xmlns:a14="http://schemas.microsoft.com/office/drawing/2010/main" val="0"/>
-                        </a:ext>
-                      </a:extLst>
-                    </a:blip>
-                    <a:stretch>
-                      <a:fillRect/>
-                    </a:stretch>
-                  </pic:blipFill>
-                  <pic:spPr>
-                    <a:xfrm>
-                      <a:off x="0" y="0"/>
-                      <a:ext cx="5274310" cy="3580765"/>
-                    </a:xfrm>
-                    <a:prstGeom prst="rect">
-                      <a:avLst/>
-                    </a:prstGeom>
-                  </pic:spPr>
-                </pic:pic>
-              </a:graphicData>
-            </a:graphic>
-          </wp:inline>
-        </w:drawing>
-      </w:r>
-    </w:p>
-    <w:p>
-      <w:pPr>
-        <w:rPr>
-          <w:rFonts w:ascii="Arial" w:hAnsi="Arial" w:cs="Arial"/>
-        </w:rPr>
-      </w:pPr>
-      <w:r>
-        <w:rPr>
-          <w:rFonts w:ascii="Arial" w:hAnsi="Arial" w:cs="Arial"/>
-        </w:rPr>
-        <w:br w:type="page"/>
-      </w:r>
-    </w:p>
-    <w:p>
-      <w:pPr>
-        <w:rPr>
-          <w:rFonts w:ascii="Arial" w:hAnsi="Arial" w:cs="Arial"/>
-        </w:rPr>
-      </w:pPr>
-      <w:r>
-        <w:rPr>
-          <w:rFonts w:ascii="Arial" w:hAnsi="Arial" w:cs="Arial"/>
-        </w:rPr>
-        <w:lastRenderedPageBreak/>
-        <w:t>5. Resources will be detected if project are properly cloned from online git repository.</w:t>
-      </w:r>
-    </w:p>
-    <w:p>
-      <w:pPr>
-        <w:rPr>
-          <w:rFonts w:ascii="Arial" w:hAnsi="Arial" w:cs="Arial"/>
-        </w:rPr>
-      </w:pPr>
-      <w:r>
-        <w:rPr>
-          <w:rFonts w:ascii="Arial" w:hAnsi="Arial" w:cs="Arial"/>
-          <w:noProof/>
-        </w:rPr>
-        <w:drawing>
-          <wp:inline distT="0" distB="0" distL="0" distR="0">
-            <wp:extent cx="5274310" cy="5274310"/>
-            <wp:effectExtent l="0" t="0" r="2540" b="2540"/>
-            <wp:docPr id="8" name="Picture 8"/>
-            <wp:cNvGraphicFramePr>
-              <a:graphicFrameLocks xmlns:a="http://schemas.openxmlformats.org/drawingml/2006/main" noChangeAspect="1"/>
-            </wp:cNvGraphicFramePr>
-            <a:graphic xmlns:a="http://schemas.openxmlformats.org/drawingml/2006/main">
-              <a:graphicData uri="http://schemas.openxmlformats.org/drawingml/2006/picture">
-                <pic:pic xmlns:pic="http://schemas.openxmlformats.org/drawingml/2006/picture">
-                  <pic:nvPicPr>
-                    <pic:cNvPr id="8" name="Eclipse5.jpg"/>
-                    <pic:cNvPicPr/>
-                  </pic:nvPicPr>
-                  <pic:blipFill>
-                    <a:blip r:embed="rId8">
-                      <a:extLst>
-                        <a:ext uri="{28A0092B-C50C-407E-A947-70E740481C1C}">
-                          <a14:useLocalDpi xmlns:a14="http://schemas.microsoft.com/office/drawing/2010/main" val="0"/>
-                        </a:ext>
-                      </a:extLst>
-                    </a:blip>
-                    <a:stretch>
-                      <a:fillRect/>
-                    </a:stretch>
-                  </pic:blipFill>
-                  <pic:spPr>
-                    <a:xfrm>
-                      <a:off x="0" y="0"/>
-                      <a:ext cx="5274310" cy="5274310"/>
-                    </a:xfrm>
-                    <a:prstGeom prst="rect">
-                      <a:avLst/>
-                    </a:prstGeom>
-                  </pic:spPr>
-                </pic:pic>
-              </a:graphicData>
-            </a:graphic>
-          </wp:inline>
-        </w:drawing>
-      </w:r>
-      <w:r>
-        <w:rPr>
-          <w:rFonts w:ascii="Arial" w:hAnsi="Arial" w:cs="Arial"/>
-        </w:rPr>
-        <w:br w:type="page"/>
-      </w:r>
-    </w:p>
-    <w:p>
-      <w:pPr>
-        <w:rPr>
-          <w:rFonts w:ascii="Arial" w:hAnsi="Arial" w:cs="Arial"/>
-        </w:rPr>
-      </w:pPr>
-      <w:r>
-        <w:rPr>
-          <w:rFonts w:ascii="Arial" w:hAnsi="Arial" w:cs="Arial"/>
-        </w:rPr>
-        <w:lastRenderedPageBreak/>
-        <w:t>6.</w:t>
-      </w:r>
-      <w:r>
-        <w:rPr>
-          <w:rFonts w:ascii="Arial" w:hAnsi="Arial" w:cs="Arial"/>
-        </w:rPr>
-        <w:t xml:space="preserve"> Finishing the import resources.</w:t>
-      </w:r>
-    </w:p>
-    <w:p>
-      <w:pPr>
-        <w:rPr>
-          <w:rFonts w:ascii="Arial" w:hAnsi="Arial" w:cs="Arial"/>
-        </w:rPr>
-      </w:pPr>
-      <w:r>
-        <w:rPr>
-          <w:rFonts w:ascii="Arial" w:hAnsi="Arial" w:cs="Arial"/>
-          <w:noProof/>
-        </w:rPr>
-        <w:drawing>
-          <wp:inline distT="0" distB="0" distL="0" distR="0">
-            <wp:extent cx="5274310" cy="5241925"/>
-            <wp:effectExtent l="0" t="0" r="2540" b="0"/>
-            <wp:docPr id="9" name="Picture 9"/>
-            <wp:cNvGraphicFramePr>
-              <a:graphicFrameLocks xmlns:a="http://schemas.openxmlformats.org/drawingml/2006/main" noChangeAspect="1"/>
-            </wp:cNvGraphicFramePr>
-            <a:graphic xmlns:a="http://schemas.openxmlformats.org/drawingml/2006/main">
-              <a:graphicData uri="http://schemas.openxmlformats.org/drawingml/2006/picture">
-                <pic:pic xmlns:pic="http://schemas.openxmlformats.org/drawingml/2006/picture">
-                  <pic:nvPicPr>
-                    <pic:cNvPr id="9" name="Eclipse6.jpg"/>
-                    <pic:cNvPicPr/>
-                  </pic:nvPicPr>
-                  <pic:blipFill>
-                    <a:blip r:embed="rId9">
-                      <a:extLst>
-                        <a:ext uri="{28A0092B-C50C-407E-A947-70E740481C1C}">
-                          <a14:useLocalDpi xmlns:a14="http://schemas.microsoft.com/office/drawing/2010/main" val="0"/>
-                        </a:ext>
-                      </a:extLst>
-                    </a:blip>
-                    <a:stretch>
-                      <a:fillRect/>
-                    </a:stretch>
-                  </pic:blipFill>
-                  <pic:spPr>
-                    <a:xfrm>
-                      <a:off x="0" y="0"/>
-                      <a:ext cx="5274310" cy="5241925"/>
-                    </a:xfrm>
-                    <a:prstGeom prst="rect">
-                      <a:avLst/>
-                    </a:prstGeom>
-                  </pic:spPr>
-                </pic:pic>
-              </a:graphicData>
-            </a:graphic>
-          </wp:inline>
-        </w:drawing>
-      </w:r>
-    </w:p>
-    <w:p>
-      <w:pPr>
-        <w:rPr>
-          <w:rFonts w:ascii="Arial" w:hAnsi="Arial" w:cs="Arial"/>
-        </w:rPr>
-      </w:pPr>
-    </w:p>
-    <w:p>
-      <w:pPr>
-        <w:rPr>
-          <w:rFonts w:ascii="Arial" w:hAnsi="Arial" w:cs="Arial"/>
-        </w:rPr>
-      </w:pPr>
-      <w:r>
-        <w:rPr>
-          <w:rFonts w:ascii="Arial" w:hAnsi="Arial" w:cs="Arial"/>
-        </w:rPr>
-        <w:br w:type="page"/>
-      </w:r>
-    </w:p>
-    <w:p>
-      <w:pPr>
-        <w:rPr>
-          <w:rFonts w:ascii="Arial" w:hAnsi="Arial" w:cs="Arial"/>
-        </w:rPr>
-      </w:pPr>
-      <w:r>
-        <w:rPr>
-          <w:rFonts w:ascii="Arial" w:hAnsi="Arial" w:cs="Arial"/>
-        </w:rPr>
-        <w:lastRenderedPageBreak/>
-        <w:t xml:space="preserve">7. Successfully imported resource from local </w:t>
-      </w:r>
-      <w:proofErr w:type="spellStart"/>
-      <w:r>
-        <w:rPr>
-          <w:rFonts w:ascii="Arial" w:hAnsi="Arial" w:cs="Arial"/>
-        </w:rPr>
-        <w:t>github</w:t>
-      </w:r>
-      <w:proofErr w:type="spellEnd"/>
-      <w:r>
-        <w:rPr>
-          <w:rFonts w:ascii="Arial" w:hAnsi="Arial" w:cs="Arial"/>
-        </w:rPr>
-        <w:t xml:space="preserve"> repository.</w:t>
-      </w:r>
-    </w:p>
-    <w:p>
-      <w:pPr>
-        <w:rPr>
-          <w:rFonts w:ascii="Arial" w:hAnsi="Arial" w:cs="Arial"/>
-        </w:rPr>
-      </w:pPr>
-      <w:bookmarkStart w:id="0" w:name="_GoBack"/>
-      <w:r>
-        <w:rPr>
-          <w:rFonts w:ascii="Arial" w:hAnsi="Arial" w:cs="Arial"/>
-          <w:noProof/>
-        </w:rPr>
-        <w:drawing>
-          <wp:inline distT="0" distB="0" distL="0" distR="0">
-            <wp:extent cx="5274310" cy="3945255"/>
-            <wp:effectExtent l="0" t="0" r="2540" b="0"/>
-            <wp:docPr id="10" name="Picture 10"/>
-            <wp:cNvGraphicFramePr>
-              <a:graphicFrameLocks xmlns:a="http://schemas.openxmlformats.org/drawingml/2006/main" noChangeAspect="1"/>
-            </wp:cNvGraphicFramePr>
-            <a:graphic xmlns:a="http://schemas.openxmlformats.org/drawingml/2006/main">
-              <a:graphicData uri="http://schemas.openxmlformats.org/drawingml/2006/picture">
-                <pic:pic xmlns:pic="http://schemas.openxmlformats.org/drawingml/2006/picture">
-                  <pic:nvPicPr>
-                    <pic:cNvPr id="10" name="Eclipse7.jpg"/>
-                    <pic:cNvPicPr/>
-                  </pic:nvPicPr>
-                  <pic:blipFill>
-                    <a:blip r:embed="rId10">
-                      <a:extLst>
-                        <a:ext uri="{28A0092B-C50C-407E-A947-70E740481C1C}">
-                          <a14:useLocalDpi xmlns:a14="http://schemas.microsoft.com/office/drawing/2010/main" val="0"/>
-                        </a:ext>
-                      </a:extLst>
-                    </a:blip>
-                    <a:stretch>
-                      <a:fillRect/>
-                    </a:stretch>
-                  </pic:blipFill>
-                  <pic:spPr>
-                    <a:xfrm>
-                      <a:off x="0" y="0"/>
-                      <a:ext cx="5274310" cy="3945255"/>
-                    </a:xfrm>
-                    <a:prstGeom prst="rect">
-                      <a:avLst/>
-                    </a:prstGeom>
-                  </pic:spPr>
-                </pic:pic>
-              </a:graphicData>
-            </a:graphic>
-          </wp:inline>
-        </w:drawing>
-      </w:r>
-      <w:bookmarkEnd w:id="0"/>
     </w:p>
     <w:sectPr>
       <w:pgSz w:w="11906" w:h="16838"/>

</xml_diff>